<commit_message>
MSCW geupdate met should have
</commit_message>
<xml_diff>
--- a/documentatie/MSCW.docx
+++ b/documentatie/MSCW.docx
@@ -483,90 +483,221 @@
           <w:tcPr>
             <w:tcW w:w="2266" w:type="dxa"/>
           </w:tcPr>
-          <w:p>
+          <w:p/>
+        </w:tc>
+        <w:tc>
+          <w:tcPr>
+            <w:tcW w:w="2266" w:type="dxa"/>
+          </w:tcPr>
+          <w:p/>
+        </w:tc>
+      </w:tr>
+      <w:tr>
+        <w:tc>
+          <w:tcPr>
+            <w:tcW w:w="2265" w:type="dxa"/>
+          </w:tcPr>
+          <w:p>
+            <w:r>
+              <w:t>. Styleguide, waarin duidelijk wordt: a. Kleurgebruik (incl. hex-codes) b. Gekozen lettertypes en –groottes</w:t>
+            </w:r>
+          </w:p>
+        </w:tc>
+        <w:tc>
+          <w:tcPr>
+            <w:tcW w:w="2265" w:type="dxa"/>
+          </w:tcPr>
+          <w:p/>
+        </w:tc>
+        <w:tc>
+          <w:tcPr>
+            <w:tcW w:w="2266" w:type="dxa"/>
+          </w:tcPr>
+          <w:p/>
+        </w:tc>
+        <w:tc>
+          <w:tcPr>
+            <w:tcW w:w="2266" w:type="dxa"/>
+          </w:tcPr>
+          <w:p/>
+        </w:tc>
+      </w:tr>
+      <w:tr>
+        <w:tc>
+          <w:tcPr>
+            <w:tcW w:w="2265" w:type="dxa"/>
+          </w:tcPr>
+          <w:p>
+            <w:r>
+              <w:t>De stijl in de ontwerpen documenten is gelijk aan die van de applicatie</w:t>
+            </w:r>
+          </w:p>
+        </w:tc>
+        <w:tc>
+          <w:tcPr>
+            <w:tcW w:w="2265" w:type="dxa"/>
+          </w:tcPr>
+          <w:p/>
+        </w:tc>
+        <w:tc>
+          <w:tcPr>
+            <w:tcW w:w="2266" w:type="dxa"/>
+          </w:tcPr>
+          <w:p/>
+        </w:tc>
+        <w:tc>
+          <w:tcPr>
+            <w:tcW w:w="2266" w:type="dxa"/>
+          </w:tcPr>
+          <w:p/>
+        </w:tc>
+      </w:tr>
+      <w:tr>
+        <w:tc>
+          <w:tcPr>
+            <w:tcW w:w="2265" w:type="dxa"/>
+          </w:tcPr>
+          <w:p>
+            <w:r>
+              <w:t>Geoptimaliseerd voor mobiele devices: a. Er is minimaal één mediaquery om de site responsive te maken</w:t>
+            </w:r>
+          </w:p>
+        </w:tc>
+        <w:tc>
+          <w:tcPr>
+            <w:tcW w:w="2265" w:type="dxa"/>
+          </w:tcPr>
+          <w:p/>
+        </w:tc>
+        <w:tc>
+          <w:tcPr>
+            <w:tcW w:w="2266" w:type="dxa"/>
+          </w:tcPr>
+          <w:p/>
+        </w:tc>
+        <w:tc>
+          <w:tcPr>
+            <w:tcW w:w="2266" w:type="dxa"/>
+          </w:tcPr>
+          <w:p/>
+        </w:tc>
+      </w:tr>
+      <w:tr>
+        <w:tc>
+          <w:tcPr>
+            <w:tcW w:w="2265" w:type="dxa"/>
+          </w:tcPr>
+          <w:p>
+            <w:r>
+              <w:t xml:space="preserve">. Bij registreren zijn de gestelde eisen voor de validatie aangehouden: a. </w:t>
+            </w:r>
+            <w:r>
+              <w:lastRenderedPageBreak/>
+              <w:t>Wachtwoord moet minimaal 7 karakters zijn b. Wachtwoord moet hoofdletters en cijfers bevatten c. Spaties voor en na iedere input zijn weggehaald d. E-mail is zowel op de frontend als backend gevalideerd of echt een emailadres is e. E-mail mag niet leeg zijn f. E-mailadres mag niet al voorkomen (anders volgt foutmelding)</w:t>
+            </w:r>
+          </w:p>
+        </w:tc>
+        <w:tc>
+          <w:tcPr>
+            <w:tcW w:w="2265" w:type="dxa"/>
+          </w:tcPr>
+          <w:p/>
+        </w:tc>
+        <w:tc>
+          <w:tcPr>
+            <w:tcW w:w="2266" w:type="dxa"/>
+          </w:tcPr>
+          <w:p/>
+        </w:tc>
+        <w:tc>
+          <w:tcPr>
+            <w:tcW w:w="2266" w:type="dxa"/>
+          </w:tcPr>
+          <w:p/>
+        </w:tc>
+      </w:tr>
+      <w:tr>
+        <w:tc>
+          <w:tcPr>
+            <w:tcW w:w="2265" w:type="dxa"/>
+          </w:tcPr>
+          <w:p>
+            <w:r>
+              <w:t>Wachtwoord wordt gehashed opgeslagen in de database</w:t>
+            </w:r>
+          </w:p>
+        </w:tc>
+        <w:tc>
+          <w:tcPr>
+            <w:tcW w:w="2265" w:type="dxa"/>
+          </w:tcPr>
+          <w:p/>
+        </w:tc>
+        <w:tc>
+          <w:tcPr>
+            <w:tcW w:w="2266" w:type="dxa"/>
+          </w:tcPr>
+          <w:p/>
+        </w:tc>
+        <w:tc>
+          <w:tcPr>
+            <w:tcW w:w="2266" w:type="dxa"/>
+          </w:tcPr>
+          <w:p/>
+        </w:tc>
+      </w:tr>
+      <w:tr>
+        <w:tc>
+          <w:tcPr>
+            <w:tcW w:w="2265" w:type="dxa"/>
+          </w:tcPr>
+          <w:p>
+            <w:r>
+              <w:t>. De C#-applicatie is als .exe te downloaden pas ná inloggen</w:t>
+            </w:r>
+          </w:p>
+        </w:tc>
+        <w:tc>
+          <w:tcPr>
+            <w:tcW w:w="2265" w:type="dxa"/>
+          </w:tcPr>
+          <w:p/>
+        </w:tc>
+        <w:tc>
+          <w:tcPr>
+            <w:tcW w:w="2266" w:type="dxa"/>
+          </w:tcPr>
+          <w:p/>
+        </w:tc>
+        <w:tc>
+          <w:tcPr>
+            <w:tcW w:w="2266" w:type="dxa"/>
+          </w:tcPr>
+          <w:p/>
+        </w:tc>
+      </w:tr>
+      <w:tr>
+        <w:tc>
+          <w:tcPr>
+            <w:tcW w:w="2265" w:type="dxa"/>
+          </w:tcPr>
+          <w:p>
+            <w:r>
+              <w:t>Bij registreren moet gebruiker akkoord gaan met algemene voorwaarden a. Gebruiker moet checkbox aanvinken, dit wordt op backend gecheckt</w:t>
+            </w:r>
+          </w:p>
+        </w:tc>
+        <w:tc>
+          <w:tcPr>
+            <w:tcW w:w="2265" w:type="dxa"/>
+          </w:tcPr>
+          <w:p>
+            <w:r>
+              <w:t>(inhoud mag lorem-ipsum zijn)</w:t>
+            </w:r>
             <w:bookmarkStart w:id="0" w:name="_GoBack"/>
             <w:bookmarkEnd w:id="0"/>
           </w:p>
-        </w:tc>
-        <w:tc>
-          <w:tcPr>
-            <w:tcW w:w="2266" w:type="dxa"/>
-          </w:tcPr>
-          <w:p/>
-        </w:tc>
-      </w:tr>
-      <w:tr>
-        <w:tc>
-          <w:tcPr>
-            <w:tcW w:w="2265" w:type="dxa"/>
-          </w:tcPr>
-          <w:p>
-            <w:r>
-              <w:t>. Styleguide, waarin duidelijk wordt: a. Kleurgebruik (incl. hex-codes) b. Gekozen lettertypes en –groottes</w:t>
-            </w:r>
-          </w:p>
-        </w:tc>
-        <w:tc>
-          <w:tcPr>
-            <w:tcW w:w="2265" w:type="dxa"/>
-          </w:tcPr>
-          <w:p/>
-        </w:tc>
-        <w:tc>
-          <w:tcPr>
-            <w:tcW w:w="2266" w:type="dxa"/>
-          </w:tcPr>
-          <w:p/>
-        </w:tc>
-        <w:tc>
-          <w:tcPr>
-            <w:tcW w:w="2266" w:type="dxa"/>
-          </w:tcPr>
-          <w:p/>
-        </w:tc>
-      </w:tr>
-      <w:tr>
-        <w:tc>
-          <w:tcPr>
-            <w:tcW w:w="2265" w:type="dxa"/>
-          </w:tcPr>
-          <w:p>
-            <w:r>
-              <w:t>De stijl in de ontwerpen documenten is gelijk aan die van de applicatie</w:t>
-            </w:r>
-          </w:p>
-        </w:tc>
-        <w:tc>
-          <w:tcPr>
-            <w:tcW w:w="2265" w:type="dxa"/>
-          </w:tcPr>
-          <w:p/>
-        </w:tc>
-        <w:tc>
-          <w:tcPr>
-            <w:tcW w:w="2266" w:type="dxa"/>
-          </w:tcPr>
-          <w:p/>
-        </w:tc>
-        <w:tc>
-          <w:tcPr>
-            <w:tcW w:w="2266" w:type="dxa"/>
-          </w:tcPr>
-          <w:p/>
-        </w:tc>
-      </w:tr>
-      <w:tr>
-        <w:tc>
-          <w:tcPr>
-            <w:tcW w:w="2265" w:type="dxa"/>
-          </w:tcPr>
-          <w:p/>
-        </w:tc>
-        <w:tc>
-          <w:tcPr>
-            <w:tcW w:w="2265" w:type="dxa"/>
-          </w:tcPr>
-          <w:p/>
         </w:tc>
         <w:tc>
           <w:tcPr>

</xml_diff>